<commit_message>
update api v2 doc
</commit_message>
<xml_diff>
--- a/doc/api/API规则V2.docx
+++ b/doc/api/API规则V2.docx
@@ -4,7 +4,7 @@
   <w:body>
     <w:p>
       <w:pPr>
-        <w:pStyle w:val="style25"/>
+        <w:pStyle w:val="style30"/>
         <w:jc w:val="center"/>
       </w:pPr>
       <w:r>
@@ -37,7 +37,7 @@
     </w:p>
     <w:p>
       <w:pPr>
-        <w:pStyle w:val="style25"/>
+        <w:pStyle w:val="style30"/>
         <w:jc w:val="left"/>
       </w:pPr>
       <w:r>
@@ -79,7 +79,7 @@
     </w:p>
     <w:p>
       <w:pPr>
-        <w:pStyle w:val="style25"/>
+        <w:pStyle w:val="style30"/>
         <w:numPr>
           <w:ilvl w:val="0"/>
           <w:numId w:val="1"/>
@@ -113,16 +113,7 @@
           <w:sz w:val="28"/>
           <w:szCs w:val="28"/>
         </w:rPr>
-        <w:t xml:space="preserve"> #id</w:t>
-      </w:r>
-      <w:r>
-        <w:rPr>
-          <w:b w:val="false"/>
-          <w:bCs w:val="false"/>
-          <w:sz w:val="28"/>
-          <w:szCs w:val="28"/>
-        </w:rPr>
-        <w:t>为</w:t>
+        <w:t xml:space="preserve"> #id为</w:t>
       </w:r>
       <w:r>
         <w:rPr>
@@ -154,7 +145,7 @@
     </w:p>
     <w:p>
       <w:pPr>
-        <w:pStyle w:val="style25"/>
+        <w:pStyle w:val="style30"/>
         <w:numPr>
           <w:ilvl w:val="0"/>
           <w:numId w:val="1"/>
@@ -182,7 +173,7 @@
     </w:p>
     <w:p>
       <w:pPr>
-        <w:pStyle w:val="style25"/>
+        <w:pStyle w:val="style30"/>
         <w:numPr>
           <w:ilvl w:val="0"/>
           <w:numId w:val="1"/>
@@ -212,7 +203,7 @@
     </w:p>
     <w:p>
       <w:pPr>
-        <w:pStyle w:val="style25"/>
+        <w:pStyle w:val="style30"/>
         <w:numPr>
           <w:ilvl w:val="0"/>
           <w:numId w:val="1"/>
@@ -242,7 +233,7 @@
     </w:p>
     <w:p>
       <w:pPr>
-        <w:pStyle w:val="style25"/>
+        <w:pStyle w:val="style30"/>
         <w:jc w:val="left"/>
       </w:pPr>
       <w:r>
@@ -251,7 +242,7 @@
     </w:p>
     <w:p>
       <w:pPr>
-        <w:pStyle w:val="style25"/>
+        <w:pStyle w:val="style30"/>
         <w:jc w:val="left"/>
       </w:pPr>
       <w:r>
@@ -297,7 +288,7 @@
     </w:p>
     <w:p>
       <w:pPr>
-        <w:pStyle w:val="style25"/>
+        <w:pStyle w:val="style30"/>
         <w:numPr>
           <w:ilvl w:val="0"/>
           <w:numId w:val="1"/>
@@ -319,7 +310,7 @@
     </w:p>
     <w:p>
       <w:pPr>
-        <w:pStyle w:val="style25"/>
+        <w:pStyle w:val="style30"/>
         <w:numPr>
           <w:ilvl w:val="0"/>
           <w:numId w:val="1"/>
@@ -353,7 +344,7 @@
     </w:p>
     <w:p>
       <w:pPr>
-        <w:pStyle w:val="style25"/>
+        <w:pStyle w:val="style30"/>
         <w:numPr>
           <w:ilvl w:val="0"/>
           <w:numId w:val="1"/>
@@ -375,7 +366,7 @@
     </w:p>
     <w:p>
       <w:pPr>
-        <w:pStyle w:val="style25"/>
+        <w:pStyle w:val="style30"/>
         <w:jc w:val="left"/>
       </w:pPr>
       <w:r>
@@ -393,7 +384,7 @@
     </w:p>
     <w:p>
       <w:pPr>
-        <w:pStyle w:val="style25"/>
+        <w:pStyle w:val="style30"/>
         <w:jc w:val="left"/>
       </w:pPr>
       <w:r>
@@ -423,7 +414,7 @@
     </w:p>
     <w:p>
       <w:pPr>
-        <w:pStyle w:val="style25"/>
+        <w:pStyle w:val="style30"/>
         <w:jc w:val="left"/>
       </w:pPr>
       <w:r>
@@ -453,7 +444,7 @@
     </w:p>
     <w:p>
       <w:pPr>
-        <w:pStyle w:val="style25"/>
+        <w:pStyle w:val="style30"/>
         <w:jc w:val="left"/>
       </w:pPr>
       <w:r>
@@ -483,7 +474,7 @@
     </w:p>
     <w:p>
       <w:pPr>
-        <w:pStyle w:val="style25"/>
+        <w:pStyle w:val="style30"/>
         <w:jc w:val="left"/>
       </w:pPr>
       <w:r>
@@ -500,15 +491,27 @@
       </w:r>
       <w:r>
         <w:rPr>
-          <w:rFonts w:cs="DejaVu Sans Mono" w:eastAsia="DejaVu Sans Mono"/>
-          <w:b w:val="false"/>
-          <w:bCs w:val="false"/>
-          <w:color w:val="FF00FF"/>
-          <w:sz w:val="28"/>
-          <w:szCs w:val="28"/>
-          <w:lang w:bidi="hi-IN" w:eastAsia="zh-CN" w:val="en-US"/>
-        </w:rPr>
-        <w:t>map_group:{name:id}</w:t>
+          <w:rFonts w:ascii="DejaVu Sans Mono" w:cs="DejaVu Sans Mono" w:hAnsi="DejaVu Sans Mono"/>
+          <w:b w:val="false"/>
+          <w:bCs w:val="false"/>
+          <w:color w:val="FF00FF"/>
+          <w:sz w:val="28"/>
+          <w:szCs w:val="28"/>
+          <w:lang w:bidi="hi-IN" w:eastAsia="zh-CN" w:val="en-US"/>
+        </w:rPr>
+        <w:t>property_map_group</w:t>
+      </w:r>
+      <w:r>
+        <w:rPr>
+          <w:rFonts w:cs="DejaVu Sans Mono" w:eastAsia="DejaVu Sans Mono"/>
+          <w:b w:val="false"/>
+          <w:bCs w:val="false"/>
+          <w:color w:val="FF00FF"/>
+          <w:sz w:val="28"/>
+          <w:szCs w:val="28"/>
+          <w:lang w:bidi="hi-IN" w:eastAsia="zh-CN" w:val="en-US"/>
+        </w:rPr>
+        <w:t>:{id:id}</w:t>
       </w:r>
       <w:r>
         <w:rPr>
@@ -532,19 +535,7 @@
           <w:szCs w:val="28"/>
           <w:lang w:bidi="hi-IN" w:eastAsia="zh-CN" w:val="en-US"/>
         </w:rPr>
-        <w:t># name</w:t>
-      </w:r>
-      <w:r>
-        <w:rPr>
-          <w:rFonts w:ascii="DejaVu Sans Mono" w:cs="DejaVu Sans Mono" w:hAnsi="DejaVu Sans Mono"/>
-          <w:b w:val="false"/>
-          <w:bCs w:val="false"/>
-          <w:color w:val="FF00FF"/>
-          <w:sz w:val="28"/>
-          <w:szCs w:val="28"/>
-          <w:lang w:bidi="hi-IN" w:eastAsia="zh-CN" w:val="en-US"/>
-        </w:rPr>
-        <w:t>和</w:t>
+        <w:t xml:space="preserve"># </w:t>
       </w:r>
       <w:r>
         <w:rPr>
@@ -597,7 +588,7 @@
     </w:p>
     <w:p>
       <w:pPr>
-        <w:pStyle w:val="style25"/>
+        <w:pStyle w:val="style30"/>
         <w:jc w:val="left"/>
       </w:pPr>
       <w:r>
@@ -627,7 +618,7 @@
     </w:p>
     <w:p>
       <w:pPr>
-        <w:pStyle w:val="style25"/>
+        <w:pStyle w:val="style30"/>
         <w:jc w:val="left"/>
       </w:pPr>
       <w:r>
@@ -657,7 +648,7 @@
     </w:p>
     <w:p>
       <w:pPr>
-        <w:pStyle w:val="style25"/>
+        <w:pStyle w:val="style30"/>
         <w:jc w:val="left"/>
       </w:pPr>
       <w:r>
@@ -675,7 +666,7 @@
     </w:p>
     <w:p>
       <w:pPr>
-        <w:pStyle w:val="style25"/>
+        <w:pStyle w:val="style30"/>
         <w:numPr>
           <w:ilvl w:val="0"/>
           <w:numId w:val="1"/>
@@ -705,7 +696,7 @@
     </w:p>
     <w:p>
       <w:pPr>
-        <w:pStyle w:val="style25"/>
+        <w:pStyle w:val="style30"/>
         <w:numPr>
           <w:ilvl w:val="0"/>
           <w:numId w:val="1"/>
@@ -730,12 +721,12 @@
           <w:sz w:val="28"/>
           <w:szCs w:val="28"/>
         </w:rPr>
-        <w:t>[{name:string,value:integer/float,last_value:integer/float}]</w:t>
-      </w:r>
-    </w:p>
-    <w:p>
-      <w:pPr>
-        <w:pStyle w:val="style25"/>
+        <w:t>[{name:array,value:integer/float,last_value:integer/float}]</w:t>
+      </w:r>
+    </w:p>
+    <w:p>
+      <w:pPr>
+        <w:pStyle w:val="style30"/>
         <w:jc w:val="left"/>
       </w:pPr>
       <w:r>
@@ -744,7 +735,7 @@
     </w:p>
     <w:p>
       <w:pPr>
-        <w:pStyle w:val="style25"/>
+        <w:pStyle w:val="style30"/>
         <w:jc w:val="left"/>
       </w:pPr>
       <w:r>
@@ -770,7 +761,7 @@
     </w:p>
     <w:p>
       <w:pPr>
-        <w:pStyle w:val="style25"/>
+        <w:pStyle w:val="style30"/>
         <w:numPr>
           <w:ilvl w:val="0"/>
           <w:numId w:val="1"/>
@@ -792,7 +783,7 @@
     </w:p>
     <w:p>
       <w:pPr>
-        <w:pStyle w:val="style25"/>
+        <w:pStyle w:val="style30"/>
         <w:numPr>
           <w:ilvl w:val="0"/>
           <w:numId w:val="1"/>
@@ -826,7 +817,7 @@
     </w:p>
     <w:p>
       <w:pPr>
-        <w:pStyle w:val="style25"/>
+        <w:pStyle w:val="style30"/>
         <w:numPr>
           <w:ilvl w:val="0"/>
           <w:numId w:val="1"/>
@@ -848,7 +839,7 @@
     </w:p>
     <w:p>
       <w:pPr>
-        <w:pStyle w:val="style25"/>
+        <w:pStyle w:val="style30"/>
         <w:jc w:val="left"/>
       </w:pPr>
       <w:r>
@@ -866,7 +857,7 @@
     </w:p>
     <w:p>
       <w:pPr>
-        <w:pStyle w:val="style25"/>
+        <w:pStyle w:val="style30"/>
         <w:jc w:val="left"/>
       </w:pPr>
       <w:r>
@@ -896,7 +887,7 @@
     </w:p>
     <w:p>
       <w:pPr>
-        <w:pStyle w:val="style25"/>
+        <w:pStyle w:val="style30"/>
         <w:jc w:val="left"/>
       </w:pPr>
       <w:r>
@@ -926,7 +917,7 @@
     </w:p>
     <w:p>
       <w:pPr>
-        <w:pStyle w:val="style25"/>
+        <w:pStyle w:val="style30"/>
         <w:jc w:val="left"/>
       </w:pPr>
       <w:r>
@@ -956,7 +947,7 @@
     </w:p>
     <w:p>
       <w:pPr>
-        <w:pStyle w:val="style25"/>
+        <w:pStyle w:val="style30"/>
         <w:jc w:val="left"/>
       </w:pPr>
       <w:r>
@@ -993,7 +984,43 @@
           <w:szCs w:val="28"/>
           <w:lang w:bidi="hi-IN" w:eastAsia="zh-CN" w:val="en-US"/>
         </w:rPr>
-        <w:t>:{id:</w:t>
+        <w:t>:{id:value}</w:t>
+      </w:r>
+      <w:r>
+        <w:rPr>
+          <w:rFonts w:ascii="DejaVu Sans Mono" w:cs="DejaVu Sans Mono" w:hAnsi="DejaVu Sans Mono"/>
+          <w:b w:val="false"/>
+          <w:bCs w:val="false"/>
+          <w:color w:val="FF00FF"/>
+          <w:sz w:val="28"/>
+          <w:szCs w:val="28"/>
+          <w:lang w:bidi="hi-IN" w:eastAsia="zh-CN" w:val="en-US"/>
+        </w:rPr>
+        <w:t xml:space="preserve">， </w:t>
+      </w:r>
+      <w:r>
+        <w:rPr>
+          <w:rFonts w:cs="DejaVu Sans Mono" w:eastAsia="DejaVu Sans Mono"/>
+          <w:b w:val="false"/>
+          <w:bCs w:val="false"/>
+          <w:color w:val="FF00FF"/>
+          <w:sz w:val="28"/>
+          <w:szCs w:val="28"/>
+          <w:lang w:bidi="hi-IN" w:eastAsia="zh-CN" w:val="en-US"/>
+        </w:rPr>
+        <w:t># id</w:t>
+      </w:r>
+      <w:r>
+        <w:rPr>
+          <w:rFonts w:cs="DejaVu Sans Mono"/>
+          <w:b w:val="false"/>
+          <w:bCs w:val="false"/>
+          <w:color w:val="FF00FF"/>
+          <w:sz w:val="28"/>
+          <w:szCs w:val="28"/>
+          <w:lang w:bidi="hi-IN" w:eastAsia="zh-CN" w:val="en-US"/>
+        </w:rPr>
+        <w:t>和</w:t>
       </w:r>
       <w:r>
         <w:rPr>
@@ -1009,6 +1036,164 @@
       </w:r>
       <w:r>
         <w:rPr>
+          <w:rFonts w:ascii="DejaVu Sans Mono" w:cs="DejaVu Sans Mono" w:hAnsi="DejaVu Sans Mono"/>
+          <w:b w:val="false"/>
+          <w:bCs w:val="false"/>
+          <w:color w:val="FF00FF"/>
+          <w:sz w:val="28"/>
+          <w:szCs w:val="28"/>
+          <w:lang w:bidi="hi-IN" w:eastAsia="zh-CN" w:val="en-US"/>
+        </w:rPr>
+        <w:t>为第一个</w:t>
+      </w:r>
+      <w:r>
+        <w:rPr>
+          <w:rFonts w:cs="DejaVu Sans Mono" w:eastAsia="DejaVu Sans Mono"/>
+          <w:b w:val="false"/>
+          <w:bCs w:val="false"/>
+          <w:color w:val="FF00FF"/>
+          <w:sz w:val="28"/>
+          <w:szCs w:val="28"/>
+          <w:lang w:bidi="hi-IN" w:eastAsia="zh-CN" w:val="en-US"/>
+        </w:rPr>
+        <w:t>API</w:t>
+      </w:r>
+      <w:r>
+        <w:rPr>
+          <w:rFonts w:ascii="DejaVu Sans Mono" w:cs="DejaVu Sans Mono" w:hAnsi="DejaVu Sans Mono"/>
+          <w:b w:val="false"/>
+          <w:bCs w:val="false"/>
+          <w:color w:val="FF00FF"/>
+          <w:sz w:val="28"/>
+          <w:szCs w:val="28"/>
+          <w:lang w:bidi="hi-IN" w:eastAsia="zh-CN" w:val="en-US"/>
+        </w:rPr>
+        <w:t>中的值</w:t>
+      </w:r>
+    </w:p>
+    <w:p>
+      <w:pPr>
+        <w:pStyle w:val="style30"/>
+        <w:jc w:val="left"/>
+      </w:pPr>
+      <w:r>
+        <w:rPr>
+          <w:rFonts w:ascii="DejaVu Sans Mono" w:cs="DejaVu Sans Mono" w:hAnsi="DejaVu Sans Mono"/>
+          <w:b w:val="false"/>
+          <w:bCs w:val="false"/>
+          <w:color w:val="FF00FF"/>
+          <w:sz w:val="28"/>
+          <w:szCs w:val="28"/>
+          <w:lang w:bidi="hi-IN" w:eastAsia="zh-CN" w:val="en-US"/>
+        </w:rPr>
+        <w:t xml:space="preserve"> </w:t>
+      </w:r>
+      <w:r>
+        <w:rPr>
+          <w:rFonts w:cs="DejaVu Sans Mono" w:eastAsia="DejaVu Sans Mono"/>
+          <w:b w:val="false"/>
+          <w:bCs w:val="false"/>
+          <w:color w:val="FF00FF"/>
+          <w:sz w:val="28"/>
+          <w:szCs w:val="28"/>
+          <w:lang w:bidi="hi-IN" w:eastAsia="zh-CN" w:val="en-US"/>
+        </w:rPr>
+        <w:t>base_time:{start_time: UTCTIME,</w:t>
+      </w:r>
+    </w:p>
+    <w:p>
+      <w:pPr>
+        <w:pStyle w:val="style30"/>
+        <w:jc w:val="left"/>
+      </w:pPr>
+      <w:r>
+        <w:rPr>
+          <w:rFonts w:ascii="DejaVu Sans Mono" w:cs="DejaVu Sans Mono" w:hAnsi="DejaVu Sans Mono"/>
+          <w:b w:val="false"/>
+          <w:bCs w:val="false"/>
+          <w:color w:val="FF00FF"/>
+          <w:sz w:val="28"/>
+          <w:szCs w:val="28"/>
+          <w:lang w:bidi="hi-IN" w:eastAsia="zh-CN" w:val="en-US"/>
+        </w:rPr>
+        <w:t xml:space="preserve">            </w:t>
+      </w:r>
+      <w:r>
+        <w:rPr>
+          <w:rFonts w:cs="DejaVu Sans Mono" w:eastAsia="DejaVu Sans Mono"/>
+          <w:b w:val="false"/>
+          <w:bCs w:val="false"/>
+          <w:color w:val="FF00FF"/>
+          <w:sz w:val="28"/>
+          <w:szCs w:val="28"/>
+          <w:lang w:bidi="hi-IN" w:eastAsia="zh-CN" w:val="en-US"/>
+        </w:rPr>
+        <w:t>end_time:UTCTIME},</w:t>
+      </w:r>
+    </w:p>
+    <w:p>
+      <w:pPr>
+        <w:pStyle w:val="style30"/>
+        <w:jc w:val="left"/>
+      </w:pPr>
+      <w:r>
+        <w:rPr>
+          <w:rFonts w:ascii="DejaVu Sans Mono" w:cs="DejaVu Sans Mono" w:hAnsi="DejaVu Sans Mono"/>
+          <w:b w:val="false"/>
+          <w:bCs w:val="false"/>
+          <w:color w:val="FF00FF"/>
+          <w:sz w:val="28"/>
+          <w:szCs w:val="28"/>
+          <w:lang w:bidi="hi-IN" w:eastAsia="zh-CN" w:val="en-US"/>
+        </w:rPr>
+        <w:t xml:space="preserve"> </w:t>
+      </w:r>
+      <w:bookmarkStart w:id="1" w:name="__DdeLink__97_575475994"/>
+      <w:r>
+        <w:rPr>
+          <w:rFonts w:cs="DejaVu Sans Mono" w:eastAsia="DejaVu Sans Mono"/>
+          <w:b w:val="false"/>
+          <w:bCs w:val="false"/>
+          <w:color w:val="FF00FF"/>
+          <w:sz w:val="28"/>
+          <w:szCs w:val="28"/>
+          <w:lang w:bidi="hi-IN" w:eastAsia="zh-CN" w:val="en-US"/>
+        </w:rPr>
+        <w:t>point_num</w:t>
+      </w:r>
+      <w:bookmarkEnd w:id="1"/>
+      <w:r>
+        <w:rPr>
+          <w:rFonts w:cs="DejaVu Sans Mono" w:eastAsia="DejaVu Sans Mono"/>
+          <w:b w:val="false"/>
+          <w:bCs w:val="false"/>
+          <w:color w:val="FF00FF"/>
+          <w:sz w:val="28"/>
+          <w:szCs w:val="28"/>
+          <w:lang w:bidi="hi-IN" w:eastAsia="zh-CN" w:val="en-US"/>
+        </w:rPr>
+        <w:t>:integer #点个数，可空，默认为</w:t>
+      </w:r>
+      <w:r>
+        <w:rPr>
+          <w:rFonts w:cs="DejaVu Sans Mono" w:eastAsia="DejaVu Sans Mono"/>
+          <w:b w:val="false"/>
+          <w:bCs w:val="false"/>
+          <w:color w:val="FF00FF"/>
+          <w:sz w:val="28"/>
+          <w:szCs w:val="28"/>
+          <w:lang w:bidi="hi-IN" w:eastAsia="zh-CN" w:val="en-US"/>
+        </w:rPr>
+        <w:t>10</w:t>
+      </w:r>
+    </w:p>
+    <w:p>
+      <w:pPr>
+        <w:pStyle w:val="style30"/>
+        <w:jc w:val="left"/>
+      </w:pPr>
+      <w:r>
+        <w:rPr>
           <w:rFonts w:cs="DejaVu Sans Mono" w:eastAsia="DejaVu Sans Mono"/>
           <w:b w:val="false"/>
           <w:bCs w:val="false"/>
@@ -1019,240 +1204,10 @@
         </w:rPr>
         <w:t>}</w:t>
       </w:r>
-      <w:r>
-        <w:rPr>
-          <w:rFonts w:ascii="DejaVu Sans Mono" w:cs="DejaVu Sans Mono" w:hAnsi="DejaVu Sans Mono"/>
-          <w:b w:val="false"/>
-          <w:bCs w:val="false"/>
-          <w:color w:val="FF00FF"/>
-          <w:sz w:val="28"/>
-          <w:szCs w:val="28"/>
-          <w:lang w:bidi="hi-IN" w:eastAsia="zh-CN" w:val="en-US"/>
-        </w:rPr>
-        <w:t xml:space="preserve">， </w:t>
-      </w:r>
-      <w:r>
-        <w:rPr>
-          <w:rFonts w:cs="DejaVu Sans Mono" w:eastAsia="DejaVu Sans Mono"/>
-          <w:b w:val="false"/>
-          <w:bCs w:val="false"/>
-          <w:color w:val="FF00FF"/>
-          <w:sz w:val="28"/>
-          <w:szCs w:val="28"/>
-          <w:lang w:bidi="hi-IN" w:eastAsia="zh-CN" w:val="en-US"/>
-        </w:rPr>
-        <w:t># id</w:t>
-      </w:r>
-      <w:r>
-        <w:rPr>
-          <w:rFonts w:cs="DejaVu Sans Mono"/>
-          <w:b w:val="false"/>
-          <w:bCs w:val="false"/>
-          <w:color w:val="FF00FF"/>
-          <w:sz w:val="28"/>
-          <w:szCs w:val="28"/>
-          <w:lang w:bidi="hi-IN" w:eastAsia="zh-CN" w:val="en-US"/>
-        </w:rPr>
-        <w:t>和</w:t>
-      </w:r>
-      <w:r>
-        <w:rPr>
-          <w:rFonts w:cs="DejaVu Sans Mono" w:eastAsia="DejaVu Sans Mono"/>
-          <w:b w:val="false"/>
-          <w:bCs w:val="false"/>
-          <w:color w:val="FF00FF"/>
-          <w:sz w:val="28"/>
-          <w:szCs w:val="28"/>
-          <w:lang w:bidi="hi-IN" w:eastAsia="zh-CN" w:val="en-US"/>
-        </w:rPr>
-        <w:t>value</w:t>
-      </w:r>
-      <w:r>
-        <w:rPr>
-          <w:rFonts w:ascii="DejaVu Sans Mono" w:cs="DejaVu Sans Mono" w:hAnsi="DejaVu Sans Mono"/>
-          <w:b w:val="false"/>
-          <w:bCs w:val="false"/>
-          <w:color w:val="FF00FF"/>
-          <w:sz w:val="28"/>
-          <w:szCs w:val="28"/>
-          <w:lang w:bidi="hi-IN" w:eastAsia="zh-CN" w:val="en-US"/>
-        </w:rPr>
-        <w:t>为第一个</w:t>
-      </w:r>
-      <w:r>
-        <w:rPr>
-          <w:rFonts w:cs="DejaVu Sans Mono" w:eastAsia="DejaVu Sans Mono"/>
-          <w:b w:val="false"/>
-          <w:bCs w:val="false"/>
-          <w:color w:val="FF00FF"/>
-          <w:sz w:val="28"/>
-          <w:szCs w:val="28"/>
-          <w:lang w:bidi="hi-IN" w:eastAsia="zh-CN" w:val="en-US"/>
-        </w:rPr>
-        <w:t>API</w:t>
-      </w:r>
-      <w:r>
-        <w:rPr>
-          <w:rFonts w:ascii="DejaVu Sans Mono" w:cs="DejaVu Sans Mono" w:hAnsi="DejaVu Sans Mono"/>
-          <w:b w:val="false"/>
-          <w:bCs w:val="false"/>
-          <w:color w:val="FF00FF"/>
-          <w:sz w:val="28"/>
-          <w:szCs w:val="28"/>
-          <w:lang w:bidi="hi-IN" w:eastAsia="zh-CN" w:val="en-US"/>
-        </w:rPr>
-        <w:t>中的值</w:t>
-      </w:r>
-    </w:p>
-    <w:p>
-      <w:pPr>
-        <w:pStyle w:val="style25"/>
-        <w:jc w:val="left"/>
-      </w:pPr>
-      <w:r>
-        <w:rPr>
-          <w:rFonts w:ascii="DejaVu Sans Mono" w:cs="DejaVu Sans Mono" w:hAnsi="DejaVu Sans Mono"/>
-          <w:b w:val="false"/>
-          <w:bCs w:val="false"/>
-          <w:color w:val="FF00FF"/>
-          <w:sz w:val="28"/>
-          <w:szCs w:val="28"/>
-          <w:lang w:bidi="hi-IN" w:eastAsia="zh-CN" w:val="en-US"/>
-        </w:rPr>
-        <w:t xml:space="preserve"> </w:t>
-      </w:r>
-      <w:r>
-        <w:rPr>
-          <w:rFonts w:cs="DejaVu Sans Mono" w:eastAsia="DejaVu Sans Mono"/>
-          <w:b w:val="false"/>
-          <w:bCs w:val="false"/>
-          <w:color w:val="FF00FF"/>
-          <w:sz w:val="28"/>
-          <w:szCs w:val="28"/>
-          <w:lang w:bidi="hi-IN" w:eastAsia="zh-CN" w:val="en-US"/>
-        </w:rPr>
-        <w:t>base_time:{start_time: UTCTIME,</w:t>
-      </w:r>
-    </w:p>
-    <w:p>
-      <w:pPr>
-        <w:pStyle w:val="style25"/>
-        <w:jc w:val="left"/>
-      </w:pPr>
-      <w:r>
-        <w:rPr>
-          <w:rFonts w:ascii="DejaVu Sans Mono" w:cs="DejaVu Sans Mono" w:hAnsi="DejaVu Sans Mono"/>
-          <w:b w:val="false"/>
-          <w:bCs w:val="false"/>
-          <w:color w:val="FF00FF"/>
-          <w:sz w:val="28"/>
-          <w:szCs w:val="28"/>
-          <w:lang w:bidi="hi-IN" w:eastAsia="zh-CN" w:val="en-US"/>
-        </w:rPr>
-        <w:t xml:space="preserve">            </w:t>
-      </w:r>
-      <w:r>
-        <w:rPr>
-          <w:rFonts w:cs="DejaVu Sans Mono" w:eastAsia="DejaVu Sans Mono"/>
-          <w:b w:val="false"/>
-          <w:bCs w:val="false"/>
-          <w:color w:val="FF00FF"/>
-          <w:sz w:val="28"/>
-          <w:szCs w:val="28"/>
-          <w:lang w:bidi="hi-IN" w:eastAsia="zh-CN" w:val="en-US"/>
-        </w:rPr>
-        <w:t>end_time:UTCTIME},</w:t>
-      </w:r>
-    </w:p>
-    <w:p>
-      <w:pPr>
-        <w:pStyle w:val="style25"/>
-        <w:jc w:val="left"/>
-      </w:pPr>
-      <w:r>
-        <w:rPr>
-          <w:rFonts w:ascii="DejaVu Sans Mono" w:cs="DejaVu Sans Mono" w:hAnsi="DejaVu Sans Mono"/>
-          <w:b w:val="false"/>
-          <w:bCs w:val="false"/>
-          <w:color w:val="FF00FF"/>
-          <w:sz w:val="28"/>
-          <w:szCs w:val="28"/>
-          <w:lang w:bidi="hi-IN" w:eastAsia="zh-CN" w:val="en-US"/>
-        </w:rPr>
-        <w:t xml:space="preserve"> </w:t>
-      </w:r>
-      <w:bookmarkStart w:id="1" w:name="__DdeLink__97_575475994"/>
-      <w:r>
-        <w:rPr>
-          <w:rFonts w:cs="DejaVu Sans Mono" w:eastAsia="DejaVu Sans Mono"/>
-          <w:b w:val="false"/>
-          <w:bCs w:val="false"/>
-          <w:color w:val="FF00FF"/>
-          <w:sz w:val="28"/>
-          <w:szCs w:val="28"/>
-          <w:lang w:bidi="hi-IN" w:eastAsia="zh-CN" w:val="en-US"/>
-        </w:rPr>
-        <w:t>point_num</w:t>
-      </w:r>
-      <w:bookmarkEnd w:id="1"/>
-      <w:r>
-        <w:rPr>
-          <w:rFonts w:cs="DejaVu Sans Mono" w:eastAsia="DejaVu Sans Mono"/>
-          <w:b w:val="false"/>
-          <w:bCs w:val="false"/>
-          <w:color w:val="FF00FF"/>
-          <w:sz w:val="28"/>
-          <w:szCs w:val="28"/>
-          <w:lang w:bidi="hi-IN" w:eastAsia="zh-CN" w:val="en-US"/>
-        </w:rPr>
-        <w:t>:integer #</w:t>
-      </w:r>
-      <w:r>
-        <w:rPr>
-          <w:rFonts w:ascii="DejaVu Sans Mono" w:cs="DejaVu Sans Mono" w:hAnsi="DejaVu Sans Mono"/>
-          <w:b w:val="false"/>
-          <w:bCs w:val="false"/>
-          <w:color w:val="FF00FF"/>
-          <w:sz w:val="28"/>
-          <w:szCs w:val="28"/>
-          <w:lang w:bidi="hi-IN" w:eastAsia="zh-CN" w:val="en-US"/>
-        </w:rPr>
-        <w:t>点个数，可空，默认为</w:t>
-      </w:r>
-      <w:r>
-        <w:rPr>
-          <w:rFonts w:cs="DejaVu Sans Mono" w:eastAsia="DejaVu Sans Mono"/>
-          <w:b w:val="false"/>
-          <w:bCs w:val="false"/>
-          <w:color w:val="FF00FF"/>
-          <w:sz w:val="28"/>
-          <w:szCs w:val="28"/>
-          <w:lang w:bidi="hi-IN" w:eastAsia="zh-CN" w:val="en-US"/>
-        </w:rPr>
-        <w:t>10</w:t>
-      </w:r>
-    </w:p>
-    <w:p>
-      <w:pPr>
-        <w:pStyle w:val="style25"/>
-        <w:jc w:val="left"/>
-      </w:pPr>
-      <w:r>
-        <w:rPr>
-          <w:rFonts w:cs="DejaVu Sans Mono" w:eastAsia="DejaVu Sans Mono"/>
-          <w:b w:val="false"/>
-          <w:bCs w:val="false"/>
-          <w:color w:val="FF00FF"/>
-          <w:sz w:val="28"/>
-          <w:szCs w:val="28"/>
-          <w:lang w:bidi="hi-IN" w:eastAsia="zh-CN" w:val="en-US"/>
-        </w:rPr>
-        <w:t>}</w:t>
-      </w:r>
-    </w:p>
-    <w:p>
-      <w:pPr>
-        <w:pStyle w:val="style25"/>
+    </w:p>
+    <w:p>
+      <w:pPr>
+        <w:pStyle w:val="style30"/>
         <w:numPr>
           <w:ilvl w:val="0"/>
           <w:numId w:val="1"/>
@@ -1282,7 +1237,7 @@
     </w:p>
     <w:p>
       <w:pPr>
-        <w:pStyle w:val="style25"/>
+        <w:pStyle w:val="style30"/>
         <w:numPr>
           <w:ilvl w:val="0"/>
           <w:numId w:val="1"/>
@@ -1302,7 +1257,7 @@
     </w:p>
     <w:p>
       <w:pPr>
-        <w:pStyle w:val="style25"/>
+        <w:pStyle w:val="style30"/>
         <w:jc w:val="left"/>
       </w:pPr>
       <w:r>
@@ -1318,7 +1273,7 @@
     </w:p>
     <w:p>
       <w:pPr>
-        <w:pStyle w:val="style25"/>
+        <w:pStyle w:val="style30"/>
         <w:jc w:val="left"/>
       </w:pPr>
       <w:r>
@@ -1327,7 +1282,7 @@
     </w:p>
     <w:p>
       <w:pPr>
-        <w:pStyle w:val="style25"/>
+        <w:pStyle w:val="style30"/>
         <w:jc w:val="left"/>
       </w:pPr>
       <w:r>
@@ -1336,7 +1291,7 @@
     </w:p>
     <w:p>
       <w:pPr>
-        <w:pStyle w:val="style25"/>
+        <w:pStyle w:val="style30"/>
         <w:jc w:val="left"/>
       </w:pPr>
       <w:r>
@@ -1626,14 +1581,17 @@
 <file path=word/styles.xml><?xml version="1.0" encoding="utf-8"?>
 <w:styles xmlns:w="http://schemas.openxmlformats.org/wordprocessingml/2006/main">
   <w:style w:styleId="style0" w:type="paragraph">
-    <w:name w:val="默认样式"/>
+    <w:name w:val="默认"/>
     <w:next w:val="style0"/>
     <w:pPr>
       <w:widowControl w:val="false"/>
+      <w:tabs>
+        <w:tab w:leader="none" w:pos="420" w:val="left"/>
+      </w:tabs>
       <w:suppressAutoHyphens w:val="true"/>
     </w:pPr>
     <w:rPr>
-      <w:rFonts w:ascii="AR PL UMing CN" w:cs="Lohit Hindi" w:eastAsia="DejaVu Sans" w:hAnsi="AR PL UMing CN"/>
+      <w:rFonts w:ascii="DejaVu Serif" w:cs="Lohit Hindi" w:eastAsia="DejaVu Sans" w:hAnsi="DejaVu Serif"/>
       <w:color w:val="00000A"/>
       <w:sz w:val="24"/>
       <w:szCs w:val="24"/>
@@ -1675,75 +1633,147 @@
       <w:rFonts w:cs="OpenSymbol"/>
     </w:rPr>
   </w:style>
-  <w:style w:styleId="style20" w:type="paragraph">
+  <w:style w:styleId="style20" w:type="character">
+    <w:name w:val="ListLabel 5"/>
+    <w:next w:val="style20"/>
+    <w:rPr>
+      <w:rFonts w:cs="Symbol"/>
+    </w:rPr>
+  </w:style>
+  <w:style w:styleId="style21" w:type="character">
+    <w:name w:val="ListLabel 6"/>
+    <w:next w:val="style21"/>
+    <w:rPr>
+      <w:rFonts w:cs="OpenSymbol"/>
+    </w:rPr>
+  </w:style>
+  <w:style w:styleId="style22" w:type="character">
+    <w:name w:val="ListLabel 7"/>
+    <w:next w:val="style22"/>
+    <w:rPr>
+      <w:rFonts w:cs="Symbol"/>
+    </w:rPr>
+  </w:style>
+  <w:style w:styleId="style23" w:type="character">
+    <w:name w:val="ListLabel 8"/>
+    <w:next w:val="style23"/>
+    <w:rPr>
+      <w:rFonts w:cs="OpenSymbol"/>
+    </w:rPr>
+  </w:style>
+  <w:style w:styleId="style24" w:type="paragraph">
     <w:name w:val="标题"/>
-    <w:basedOn w:val="style0"/>
-    <w:next w:val="style21"/>
+    <w:next w:val="style25"/>
     <w:pPr>
       <w:keepNext/>
+      <w:widowControl w:val="false"/>
+      <w:tabs>
+        <w:tab w:leader="none" w:pos="709" w:val="left"/>
+      </w:tabs>
+      <w:suppressAutoHyphens w:val="true"/>
       <w:spacing w:after="120" w:before="240"/>
-      <w:contextualSpacing w:val="false"/>
     </w:pPr>
     <w:rPr>
       <w:rFonts w:ascii="DejaVu Sans" w:cs="Lohit Hindi" w:eastAsia="DejaVu Sans" w:hAnsi="DejaVu Sans"/>
+      <w:color w:val="auto"/>
       <w:sz w:val="28"/>
       <w:szCs w:val="28"/>
+      <w:lang w:bidi="hi-IN" w:eastAsia="zh-CN" w:val="en-US"/>
     </w:rPr>
   </w:style>
-  <w:style w:styleId="style21" w:type="paragraph">
+  <w:style w:styleId="style25" w:type="paragraph">
     <w:name w:val="正文"/>
-    <w:basedOn w:val="style0"/>
-    <w:next w:val="style21"/>
+    <w:next w:val="style25"/>
     <w:pPr>
+      <w:widowControl w:val="false"/>
+      <w:tabs>
+        <w:tab w:leader="none" w:pos="709" w:val="left"/>
+      </w:tabs>
+      <w:suppressAutoHyphens w:val="true"/>
       <w:spacing w:after="120" w:before="0"/>
-      <w:contextualSpacing w:val="false"/>
     </w:pPr>
-    <w:rPr/>
+    <w:rPr>
+      <w:rFonts w:ascii="DejaVu Serif" w:cs="Lohit Hindi" w:eastAsia="DejaVu Sans" w:hAnsi="DejaVu Serif"/>
+      <w:color w:val="auto"/>
+      <w:sz w:val="24"/>
+      <w:szCs w:val="24"/>
+      <w:lang w:bidi="hi-IN" w:eastAsia="zh-CN" w:val="en-US"/>
+    </w:rPr>
   </w:style>
-  <w:style w:styleId="style22" w:type="paragraph">
+  <w:style w:styleId="style26" w:type="paragraph">
     <w:name w:val="列表"/>
-    <w:basedOn w:val="style21"/>
-    <w:next w:val="style22"/>
+    <w:basedOn w:val="style25"/>
+    <w:next w:val="style26"/>
     <w:pPr/>
     <w:rPr>
       <w:rFonts w:cs="Lohit Hindi"/>
     </w:rPr>
   </w:style>
-  <w:style w:styleId="style23" w:type="paragraph">
+  <w:style w:styleId="style27" w:type="paragraph">
     <w:name w:val="题注"/>
-    <w:basedOn w:val="style0"/>
-    <w:next w:val="style23"/>
+    <w:next w:val="style27"/>
     <w:pPr>
+      <w:widowControl w:val="false"/>
       <w:suppressLineNumbers/>
+      <w:tabs>
+        <w:tab w:leader="none" w:pos="709" w:val="left"/>
+      </w:tabs>
+      <w:suppressAutoHyphens w:val="true"/>
       <w:spacing w:after="120" w:before="120"/>
-      <w:contextualSpacing w:val="false"/>
     </w:pPr>
     <w:rPr>
-      <w:rFonts w:cs="Lohit Hindi"/>
+      <w:rFonts w:ascii="DejaVu Serif" w:cs="Lohit Hindi" w:eastAsia="DejaVu Sans" w:hAnsi="DejaVu Serif"/>
       <w:i/>
       <w:iCs/>
+      <w:color w:val="auto"/>
       <w:sz w:val="24"/>
       <w:szCs w:val="24"/>
+      <w:lang w:bidi="hi-IN" w:eastAsia="zh-CN" w:val="en-US"/>
     </w:rPr>
   </w:style>
-  <w:style w:styleId="style24" w:type="paragraph">
+  <w:style w:styleId="style28" w:type="paragraph">
     <w:name w:val="目录"/>
-    <w:basedOn w:val="style0"/>
-    <w:next w:val="style24"/>
+    <w:next w:val="style28"/>
     <w:pPr>
+      <w:widowControl w:val="false"/>
       <w:suppressLineNumbers/>
+      <w:tabs>
+        <w:tab w:leader="none" w:pos="709" w:val="left"/>
+      </w:tabs>
+      <w:suppressAutoHyphens w:val="true"/>
     </w:pPr>
     <w:rPr>
-      <w:rFonts w:cs="Lohit Hindi"/>
+      <w:rFonts w:ascii="DejaVu Serif" w:cs="Lohit Hindi" w:eastAsia="DejaVu Sans" w:hAnsi="DejaVu Serif"/>
+      <w:color w:val="auto"/>
+      <w:sz w:val="24"/>
+      <w:szCs w:val="24"/>
+      <w:lang w:bidi="hi-IN" w:eastAsia="zh-CN" w:val="en-US"/>
     </w:rPr>
   </w:style>
-  <w:style w:styleId="style25" w:type="paragraph">
+  <w:style w:styleId="style29" w:type="paragraph">
+    <w:name w:val="默认样式"/>
+    <w:next w:val="style29"/>
+    <w:pPr>
+      <w:widowControl w:val="false"/>
+      <w:tabs>
+        <w:tab w:leader="none" w:pos="420" w:val="left"/>
+      </w:tabs>
+      <w:suppressAutoHyphens w:val="true"/>
+    </w:pPr>
+    <w:rPr>
+      <w:rFonts w:ascii="AR PL UMing CN" w:cs="Lohit Hindi" w:eastAsia="DejaVu Sans" w:hAnsi="AR PL UMing CN"/>
+      <w:color w:val="00000A"/>
+      <w:sz w:val="24"/>
+      <w:szCs w:val="24"/>
+      <w:lang w:bidi="hi-IN" w:eastAsia="zh-CN" w:val="en-US"/>
+    </w:rPr>
+  </w:style>
+  <w:style w:styleId="style30" w:type="paragraph">
     <w:name w:val="预格式化的正文"/>
-    <w:basedOn w:val="style0"/>
-    <w:next w:val="style25"/>
+    <w:basedOn w:val="style29"/>
+    <w:next w:val="style30"/>
     <w:pPr>
       <w:spacing w:after="0" w:before="0"/>
-      <w:contextualSpacing w:val="false"/>
     </w:pPr>
     <w:rPr>
       <w:rFonts w:ascii="DejaVu Sans Mono" w:cs="DejaVu Sans Mono" w:eastAsia="DejaVu Sans Mono" w:hAnsi="DejaVu Sans Mono"/>

</xml_diff>